<commit_message>
adding info re: creating groups
</commit_message>
<xml_diff>
--- a/_word/create-group.docx
+++ b/_word/create-group.docx
@@ -28,18 +28,58 @@
         <w:pStyle w:val="HEDPlaintextparagraph"/>
       </w:pPr>
       <w:r>
-        <w:t xml:space="preserve">Right now, you need special permissions to be able to create a group. We’re granting those permissions on a per-user basis (but we aren’t restricting folks from being allowed to create groups, so don’t be shy!). To request group-creation permission, email us at </w:t>
+        <w:t>To create a group, do the following:</w:t>
       </w:r>
-      <w:hyperlink r:id="rId4" w:history="1">
-        <w:r>
-          <w:rPr>
-            <w:rStyle w:val="Hyperlink"/>
-          </w:rPr>
-          <w:t>info@hederis.com</w:t>
-        </w:r>
-      </w:hyperlink>
+    </w:p>
+    <w:p>
+      <w:pPr>
+        <w:pStyle w:val="HEDImageholder"/>
+      </w:pPr>
       <w:r>
-        <w:t xml:space="preserve">. </w:t>
+        <w:t>creategroup.png</w:t>
+      </w:r>
+    </w:p>
+    <w:p>
+      <w:pPr>
+        <w:pStyle w:val="HEDListitem-Numbered"/>
+      </w:pPr>
+      <w:r>
+        <w:t>Click your user icon in the top right corner of the screen.</w:t>
+      </w:r>
+    </w:p>
+    <w:p>
+      <w:pPr>
+        <w:pStyle w:val="HEDListitem-Numbered"/>
+      </w:pPr>
+      <w:r>
+        <w:t>Click the “+ Create Group” button.</w:t>
+      </w:r>
+    </w:p>
+    <w:p>
+      <w:pPr>
+        <w:pStyle w:val="HEDListitem-Numbered"/>
+      </w:pPr>
+      <w:r>
+        <w:t>In the form that appears, give your group a name.</w:t>
+      </w:r>
+    </w:p>
+    <w:p>
+      <w:pPr>
+        <w:pStyle w:val="HEDListitem-Numbered"/>
+      </w:pPr>
+      <w:r>
+        <w:t>Click the Create Group button.</w:t>
+      </w:r>
+    </w:p>
+    <w:p>
+      <w:pPr>
+        <w:pStyle w:val="HEDPlaintextparagraph"/>
+      </w:pPr>
+      <w:r>
+        <w:t>Your new group will be created, and you’ll be taken to the group admin page where can see other members of the group, and any projects created in the group. To add a project to your group, simply create a new project, and in the Project Details form, make sure to select your new group from the “Group” dropdown menu.</w:t>
+      </w:r>
+      <w:r>
+        <w:t xml:space="preserve"> </w:t>
       </w:r>
     </w:p>
     <w:sectPr>
@@ -50,6 +90,101 @@
     </w:sectPr>
   </w:body>
 </w:document>
+</file>
+
+<file path=word/numbering.xml><?xml version="1.0" encoding="utf-8"?>
+<w:numbering xmlns:wpc="http://schemas.microsoft.com/office/word/2010/wordprocessingCanvas" xmlns:cx="http://schemas.microsoft.com/office/drawing/2014/chartex" xmlns:cx1="http://schemas.microsoft.com/office/drawing/2015/9/8/chartex" xmlns:cx2="http://schemas.microsoft.com/office/drawing/2015/10/21/chartex" xmlns:cx3="http://schemas.microsoft.com/office/drawing/2016/5/9/chartex" xmlns:cx4="http://schemas.microsoft.com/office/drawing/2016/5/10/chartex" xmlns:cx5="http://schemas.microsoft.com/office/drawing/2016/5/11/chartex" xmlns:cx6="http://schemas.microsoft.com/office/drawing/2016/5/12/chartex" xmlns:cx7="http://schemas.microsoft.com/office/drawing/2016/5/13/chartex" xmlns:cx8="http://schemas.microsoft.com/office/drawing/2016/5/14/chartex" xmlns:mc="http://schemas.openxmlformats.org/markup-compatibility/2006" xmlns:aink="http://schemas.microsoft.com/office/drawing/2016/ink" xmlns:am3d="http://schemas.microsoft.com/office/drawing/2017/model3d" xmlns:o="urn:schemas-microsoft-com:office:office" xmlns:r="http://schemas.openxmlformats.org/officeDocument/2006/relationships" xmlns:m="http://schemas.openxmlformats.org/officeDocument/2006/math" xmlns:v="urn:schemas-microsoft-com:vml" xmlns:wp14="http://schemas.microsoft.com/office/word/2010/wordprocessingDrawing" xmlns:wp="http://schemas.openxmlformats.org/drawingml/2006/wordprocessingDrawing" xmlns:w10="urn:schemas-microsoft-com:office:word" xmlns:w="http://schemas.openxmlformats.org/wordprocessingml/2006/main" xmlns:w14="http://schemas.microsoft.com/office/word/2010/wordml" xmlns:w15="http://schemas.microsoft.com/office/word/2012/wordml" xmlns:w16cex="http://schemas.microsoft.com/office/word/2018/wordml/cex" xmlns:w16cid="http://schemas.microsoft.com/office/word/2016/wordml/cid" xmlns:w16="http://schemas.microsoft.com/office/word/2018/wordml" xmlns:w16se="http://schemas.microsoft.com/office/word/2015/wordml/symex" xmlns:wpg="http://schemas.microsoft.com/office/word/2010/wordprocessingGroup" xmlns:wpi="http://schemas.microsoft.com/office/word/2010/wordprocessingInk" xmlns:wne="http://schemas.microsoft.com/office/word/2006/wordml" xmlns:wps="http://schemas.microsoft.com/office/word/2010/wordprocessingShape" mc:Ignorable="w14 w15 w16se w16cid w16 w16cex wp14">
+  <w:abstractNum w:abstractNumId="0" w15:restartNumberingAfterBreak="0">
+    <w:nsid w:val="69425A71"/>
+    <w:multiLevelType w:val="hybridMultilevel"/>
+    <w:tmpl w:val="4CFE4628"/>
+    <w:lvl w:ilvl="0" w:tplc="EE586BB6">
+      <w:start w:val="1"/>
+      <w:numFmt w:val="decimal"/>
+      <w:pStyle w:val="HEDListitem-Numbered"/>
+      <w:lvlText w:val="%1."/>
+      <w:lvlJc w:val="left"/>
+      <w:pPr>
+        <w:ind w:left="720" w:hanging="360"/>
+      </w:pPr>
+    </w:lvl>
+    <w:lvl w:ilvl="1" w:tplc="04090019" w:tentative="1">
+      <w:start w:val="1"/>
+      <w:numFmt w:val="lowerLetter"/>
+      <w:lvlText w:val="%2."/>
+      <w:lvlJc w:val="left"/>
+      <w:pPr>
+        <w:ind w:left="1440" w:hanging="360"/>
+      </w:pPr>
+    </w:lvl>
+    <w:lvl w:ilvl="2" w:tplc="0409001B" w:tentative="1">
+      <w:start w:val="1"/>
+      <w:numFmt w:val="lowerRoman"/>
+      <w:lvlText w:val="%3."/>
+      <w:lvlJc w:val="right"/>
+      <w:pPr>
+        <w:ind w:left="2160" w:hanging="180"/>
+      </w:pPr>
+    </w:lvl>
+    <w:lvl w:ilvl="3" w:tplc="0409000F" w:tentative="1">
+      <w:start w:val="1"/>
+      <w:numFmt w:val="decimal"/>
+      <w:lvlText w:val="%4."/>
+      <w:lvlJc w:val="left"/>
+      <w:pPr>
+        <w:ind w:left="2880" w:hanging="360"/>
+      </w:pPr>
+    </w:lvl>
+    <w:lvl w:ilvl="4" w:tplc="04090019" w:tentative="1">
+      <w:start w:val="1"/>
+      <w:numFmt w:val="lowerLetter"/>
+      <w:lvlText w:val="%5."/>
+      <w:lvlJc w:val="left"/>
+      <w:pPr>
+        <w:ind w:left="3600" w:hanging="360"/>
+      </w:pPr>
+    </w:lvl>
+    <w:lvl w:ilvl="5" w:tplc="0409001B" w:tentative="1">
+      <w:start w:val="1"/>
+      <w:numFmt w:val="lowerRoman"/>
+      <w:lvlText w:val="%6."/>
+      <w:lvlJc w:val="right"/>
+      <w:pPr>
+        <w:ind w:left="4320" w:hanging="180"/>
+      </w:pPr>
+    </w:lvl>
+    <w:lvl w:ilvl="6" w:tplc="0409000F" w:tentative="1">
+      <w:start w:val="1"/>
+      <w:numFmt w:val="decimal"/>
+      <w:lvlText w:val="%7."/>
+      <w:lvlJc w:val="left"/>
+      <w:pPr>
+        <w:ind w:left="5040" w:hanging="360"/>
+      </w:pPr>
+    </w:lvl>
+    <w:lvl w:ilvl="7" w:tplc="04090019" w:tentative="1">
+      <w:start w:val="1"/>
+      <w:numFmt w:val="lowerLetter"/>
+      <w:lvlText w:val="%8."/>
+      <w:lvlJc w:val="left"/>
+      <w:pPr>
+        <w:ind w:left="5760" w:hanging="360"/>
+      </w:pPr>
+    </w:lvl>
+    <w:lvl w:ilvl="8" w:tplc="0409001B" w:tentative="1">
+      <w:start w:val="1"/>
+      <w:numFmt w:val="lowerRoman"/>
+      <w:lvlText w:val="%9."/>
+      <w:lvlJc w:val="right"/>
+      <w:pPr>
+        <w:ind w:left="6480" w:hanging="180"/>
+      </w:pPr>
+    </w:lvl>
+  </w:abstractNum>
+  <w:num w:numId="1">
+    <w:abstractNumId w:val="0"/>
+  </w:num>
+</w:numbering>
 </file>
 
 <file path=word/styles.xml><?xml version="1.0" encoding="utf-8"?>
@@ -534,6 +669,53 @@
       <w:jc w:val="center"/>
     </w:pPr>
   </w:style>
+  <w:style w:type="character" w:styleId="FollowedHyperlink">
+    <w:name w:val="FollowedHyperlink"/>
+    <w:basedOn w:val="DefaultParagraphFont"/>
+    <w:uiPriority w:val="99"/>
+    <w:semiHidden/>
+    <w:unhideWhenUsed/>
+    <w:rsid w:val="00ED392D"/>
+    <w:rPr>
+      <w:color w:val="954F72" w:themeColor="followedHyperlink"/>
+      <w:u w:val="single"/>
+    </w:rPr>
+  </w:style>
+  <w:style w:type="paragraph" w:customStyle="1" w:styleId="HEDListitem-Numbered">
+    <w:name w:val="HED List item - Numbered"/>
+    <w:basedOn w:val="Normal"/>
+    <w:qFormat/>
+    <w:rsid w:val="006B593C"/>
+    <w:pPr>
+      <w:numPr>
+        <w:numId w:val="1"/>
+      </w:numPr>
+    </w:pPr>
+    <w:rPr>
+      <w:rFonts w:ascii="Times New Roman" w:eastAsia="Times New Roman" w:hAnsi="Times New Roman" w:cs="Times New Roman"/>
+      <w:sz w:val="20"/>
+      <w:szCs w:val="20"/>
+    </w:rPr>
+  </w:style>
+  <w:style w:type="paragraph" w:customStyle="1" w:styleId="HEDImageholder">
+    <w:name w:val="HED Image holder"/>
+    <w:rsid w:val="006B593C"/>
+    <w:pPr>
+      <w:pBdr>
+        <w:top w:val="single" w:sz="4" w:space="1" w:color="auto"/>
+        <w:left w:val="single" w:sz="4" w:space="4" w:color="auto"/>
+        <w:bottom w:val="single" w:sz="4" w:space="1" w:color="auto"/>
+        <w:right w:val="single" w:sz="4" w:space="4" w:color="auto"/>
+      </w:pBdr>
+      <w:spacing w:before="120" w:after="120"/>
+      <w:jc w:val="center"/>
+    </w:pPr>
+    <w:rPr>
+      <w:rFonts w:ascii="Times New Roman" w:eastAsia="Times New Roman" w:hAnsi="Times New Roman" w:cs="Times New Roman"/>
+      <w:sz w:val="20"/>
+      <w:szCs w:val="20"/>
+    </w:rPr>
+  </w:style>
 </w:styles>
 </file>
 

</xml_diff>